<commit_message>
ajout page articles presse
</commit_message>
<xml_diff>
--- a/Doc/wiframe/tests utilisatzeurs prototype.docx
+++ b/Doc/wiframe/tests utilisatzeurs prototype.docx
@@ -346,168 +346,197 @@
           <w:szCs w:val="28"/>
           <w:lang w:val="en-US"/>
         </w:rPr>
-        <w:t>Test 1 (Arthur)</w:t>
-      </w:r>
-    </w:p>
-    <w:p>
-      <w:pPr>
-        <w:rPr>
-          <w:lang w:val="en-US"/>
-        </w:rPr>
-      </w:pPr>
-    </w:p>
-    <w:p>
-      <w:pPr>
+        <w:t>Test 1 (</w:t>
+      </w:r>
+      <w:proofErr w:type="spellStart"/>
+      <w:r>
         <w:rPr>
           <w:b/>
           <w:bCs/>
+          <w:sz w:val="28"/>
+          <w:szCs w:val="28"/>
           <w:lang w:val="en-US"/>
         </w:rPr>
-      </w:pPr>
+        <w:t>Noémie</w:t>
+      </w:r>
+      <w:proofErr w:type="spellEnd"/>
       <w:r>
         <w:rPr>
           <w:b/>
           <w:bCs/>
+          <w:sz w:val="28"/>
+          <w:szCs w:val="28"/>
           <w:lang w:val="en-US"/>
         </w:rPr>
-        <w:t>Antilope</w:t>
-      </w:r>
+        <w:t>)</w:t>
+      </w:r>
+    </w:p>
+    <w:p>
+      <w:pPr>
+        <w:rPr>
+          <w:lang w:val="en-US"/>
+        </w:rPr>
+      </w:pPr>
     </w:p>
     <w:p>
       <w:pPr>
         <w:rPr>
           <w:u w:val="single"/>
+        </w:rPr>
+      </w:pPr>
+      <w:r>
+        <w:rPr>
+          <w:u w:val="single"/>
+        </w:rPr>
+        <w:t>Scénario</w:t>
+      </w:r>
+      <w:r>
+        <w:rPr>
+          <w:u w:val="single"/>
+        </w:rPr>
+        <w:t xml:space="preserve"> 1</w:t>
+      </w:r>
+    </w:p>
+    <w:p>
+      <w:r>
+        <w:t>1. Pouvez-vous retrouver la section où la mission du projet est expliqué ?</w:t>
+      </w:r>
+    </w:p>
+    <w:p>
+      <w:r>
+        <w:t>Oui, la page d’accueil</w:t>
+      </w:r>
+    </w:p>
+    <w:p>
+      <w:r>
+        <w:t>Vous avez les renseignements qu’il vous faut et souhaitez parcourir les différents projets élaborés.</w:t>
+      </w:r>
+    </w:p>
+    <w:p>
+      <w:r>
+        <w:t>1. Pouvez-vous retrouver la page avec les différents projets ?</w:t>
+      </w:r>
+    </w:p>
+    <w:p>
+      <w:r>
+        <w:t>Oui, via l’onglet "Projets" ou le lien "</w:t>
+      </w:r>
+      <w:proofErr w:type="gramStart"/>
+      <w:r>
+        <w:t>Voir</w:t>
+      </w:r>
+      <w:proofErr w:type="gramEnd"/>
+      <w:r>
+        <w:t xml:space="preserve"> les projets" à la fin du paragraphe de présentation sur l’accueil</w:t>
+      </w:r>
+    </w:p>
+    <w:p>
+      <w:r>
+        <w:t>Vous avez aperçu des différents projets et souhaitez trouver le partenaire HEPL afin d’en savoir plus sur le cursus électronique.</w:t>
+      </w:r>
+    </w:p>
+    <w:p>
+      <w:r>
+        <w:t xml:space="preserve">1. Vous souhaitez partager le projet conçu pour les écoles afin que vos camarades qui étaient eux aussi intéressés par le cursus puissent retrouver les informations. Avez-vous </w:t>
+      </w:r>
+      <w:r>
+        <w:t>cette possibilité</w:t>
+      </w:r>
+      <w:r>
+        <w:t xml:space="preserve"> ?</w:t>
+      </w:r>
+    </w:p>
+    <w:p>
+      <w:r>
+        <w:t>Oui mais j’ai eu un peu de mal à voir l’icône de partage et je me suis d’abord dirigée au bas de la page du projet pour voir si l’option s’y trouvait</w:t>
+      </w:r>
+    </w:p>
+    <w:p>
+      <w:r>
+        <w:t>2. Pouvez-vous retrouver le partenaire HEPL et au moins un lien vers une page pour celui-ci ?</w:t>
+      </w:r>
+    </w:p>
+    <w:p>
+      <w:r>
+        <w:t>Oui, sur la page "Contact"</w:t>
+      </w:r>
+    </w:p>
+    <w:p>
+      <w:r>
+        <w:t>3. Si vous avez trouvé un lien ou autre, pouvez-vous y accéder ou établir un contact ?</w:t>
+      </w:r>
+    </w:p>
+    <w:p>
+      <w:r>
+        <w:t>Je n’ai pas compris la question</w:t>
+      </w:r>
+    </w:p>
+    <w:p/>
+    <w:p/>
+    <w:p/>
+    <w:p>
+      <w:pPr>
+        <w:jc w:val="center"/>
+        <w:rPr>
+          <w:b/>
+          <w:bCs/>
+          <w:sz w:val="24"/>
+          <w:szCs w:val="24"/>
           <w:lang w:val="en-US"/>
         </w:rPr>
       </w:pPr>
       <w:r>
         <w:rPr>
+          <w:b/>
+          <w:bCs/>
+          <w:sz w:val="24"/>
+          <w:szCs w:val="24"/>
+          <w:lang w:val="en-US"/>
+        </w:rPr>
+        <w:lastRenderedPageBreak/>
+        <w:t>Test 2 (</w:t>
+      </w:r>
+      <w:proofErr w:type="spellStart"/>
+      <w:r>
+        <w:rPr>
+          <w:b/>
+          <w:bCs/>
+          <w:sz w:val="24"/>
+          <w:szCs w:val="24"/>
+          <w:lang w:val="en-US"/>
+        </w:rPr>
+        <w:t>Gwenaëlle</w:t>
+      </w:r>
+      <w:proofErr w:type="spellEnd"/>
+      <w:r>
+        <w:rPr>
+          <w:b/>
+          <w:bCs/>
+          <w:sz w:val="24"/>
+          <w:szCs w:val="24"/>
+          <w:lang w:val="en-US"/>
+        </w:rPr>
+        <w:t>)</w:t>
+      </w:r>
+    </w:p>
+    <w:p>
+      <w:pPr>
+        <w:rPr>
+          <w:lang w:val="en-US"/>
+        </w:rPr>
+      </w:pPr>
+    </w:p>
+    <w:p>
+      <w:pPr>
+        <w:rPr>
           <w:u w:val="single"/>
-          <w:lang w:val="en-US"/>
-        </w:rPr>
-        <w:t>Global</w:t>
-      </w:r>
-    </w:p>
-    <w:p>
-      <w:pPr>
-        <w:rPr>
-          <w:lang w:val="en-US"/>
-        </w:rPr>
-      </w:pPr>
-    </w:p>
-    <w:p>
-      <w:pPr>
-        <w:rPr>
-          <w:lang w:val="en-US"/>
-        </w:rPr>
-      </w:pPr>
-    </w:p>
-    <w:p>
-      <w:pPr>
+        </w:rPr>
+      </w:pPr>
+      <w:r>
         <w:rPr>
           <w:u w:val="single"/>
-          <w:lang w:val="en-US"/>
-        </w:rPr>
-      </w:pPr>
-      <w:proofErr w:type="spellStart"/>
-      <w:r>
-        <w:rPr>
-          <w:u w:val="single"/>
-          <w:lang w:val="en-US"/>
-        </w:rPr>
-        <w:t>Scénario</w:t>
-      </w:r>
-      <w:proofErr w:type="spellEnd"/>
-    </w:p>
-    <w:p>
-      <w:pPr>
-        <w:rPr>
-          <w:lang w:val="en-US"/>
-        </w:rPr>
-      </w:pPr>
-    </w:p>
-    <w:p>
-      <w:pPr>
-        <w:rPr>
-          <w:lang w:val="en-US"/>
-        </w:rPr>
-      </w:pPr>
-      <w:r>
-        <w:rPr>
-          <w:lang w:val="en-US"/>
-        </w:rPr>
-        <w:t>T</w:t>
-      </w:r>
-      <w:r>
-        <w:rPr>
-          <w:lang w:val="en-US"/>
-        </w:rPr>
-        <w:t>est 2 (</w:t>
-      </w:r>
-      <w:proofErr w:type="spellStart"/>
-      <w:r>
-        <w:rPr>
-          <w:lang w:val="en-US"/>
-        </w:rPr>
-        <w:t>Gwenaëlle</w:t>
-      </w:r>
-      <w:proofErr w:type="spellEnd"/>
-      <w:r>
-        <w:rPr>
-          <w:lang w:val="en-US"/>
-        </w:rPr>
-        <w:t>)</w:t>
-      </w:r>
-    </w:p>
-    <w:p>
-      <w:pPr>
-        <w:rPr>
-          <w:lang w:val="en-US"/>
-        </w:rPr>
-      </w:pPr>
-    </w:p>
-    <w:p>
-      <w:pPr>
-        <w:rPr>
-          <w:lang w:val="en-US"/>
-        </w:rPr>
-      </w:pPr>
-      <w:r>
-        <w:rPr>
-          <w:lang w:val="en-US"/>
-        </w:rPr>
-        <w:t>Global</w:t>
-      </w:r>
-    </w:p>
-    <w:p>
-      <w:pPr>
-        <w:rPr>
-          <w:lang w:val="en-US"/>
-        </w:rPr>
-      </w:pPr>
-    </w:p>
-    <w:p>
-      <w:pPr>
-        <w:rPr>
-          <w:u w:val="single"/>
-          <w:lang w:val="en-US"/>
-        </w:rPr>
-      </w:pPr>
-      <w:proofErr w:type="spellStart"/>
-      <w:r>
-        <w:rPr>
-          <w:u w:val="single"/>
-          <w:lang w:val="en-US"/>
-        </w:rPr>
-        <w:t>Scénario</w:t>
-      </w:r>
-      <w:proofErr w:type="spellEnd"/>
-      <w:r>
-        <w:rPr>
-          <w:u w:val="single"/>
-          <w:lang w:val="en-US"/>
-        </w:rPr>
-        <w:t xml:space="preserve"> 1</w:t>
+        </w:rPr>
+        <w:t>Scénario 1</w:t>
       </w:r>
     </w:p>
     <w:p>
@@ -561,7 +590,7 @@
           <w:szCs w:val="21"/>
         </w:rPr>
         <w:br/>
-        <w:t xml:space="preserve">3. Pas trouvé car aucun titre expliquant ou est le </w:t>
+        <w:t>3. Pas trouvé car aucun titre expliquant ou est le dispositif pour les écoles</w:t>
       </w:r>
       <w:r>
         <w:rPr>
@@ -570,7 +599,8 @@
           <w:sz w:val="21"/>
           <w:szCs w:val="21"/>
         </w:rPr>
-        <w:t>dispositif</w:t>
+        <w:br/>
+        <w:t>4. Ok pas de soucis</w:t>
       </w:r>
       <w:r>
         <w:rPr>
@@ -579,36 +609,8 @@
           <w:sz w:val="21"/>
           <w:szCs w:val="21"/>
         </w:rPr>
-        <w:t xml:space="preserve"> pour les écoles</w:t>
-      </w:r>
-      <w:r>
-        <w:rPr>
-          <w:rFonts w:ascii="Segoe UI" w:hAnsi="Segoe UI" w:cs="Segoe UI"/>
-          <w:color w:val="242424"/>
-          <w:sz w:val="21"/>
-          <w:szCs w:val="21"/>
-        </w:rPr>
         <w:br/>
-        <w:t>4. Ok pas de soucis</w:t>
-      </w:r>
-      <w:r>
-        <w:rPr>
-          <w:rFonts w:ascii="Segoe UI" w:hAnsi="Segoe UI" w:cs="Segoe UI"/>
-          <w:color w:val="242424"/>
-          <w:sz w:val="21"/>
-          <w:szCs w:val="21"/>
-        </w:rPr>
-        <w:br/>
-        <w:t>5. Pas compris la question</w:t>
-      </w:r>
-      <w:r>
-        <w:rPr>
-          <w:rFonts w:ascii="Segoe UI" w:hAnsi="Segoe UI" w:cs="Segoe UI"/>
-          <w:color w:val="242424"/>
-          <w:sz w:val="21"/>
-          <w:szCs w:val="21"/>
-        </w:rPr>
-        <w:t xml:space="preserve"> </w:t>
+        <w:t xml:space="preserve">5. Pas compris la question </w:t>
       </w:r>
     </w:p>
     <w:p>
@@ -1403,7 +1405,6 @@
   <w:style w:type="character" w:default="1" w:styleId="Policepardfaut">
     <w:name w:val="Default Paragraph Font"/>
     <w:uiPriority w:val="1"/>
-    <w:semiHidden/>
     <w:unhideWhenUsed/>
   </w:style>
   <w:style w:type="table" w:default="1" w:styleId="TableauNormal">

</xml_diff>